<commit_message>
added few line in word
</commit_message>
<xml_diff>
--- a/word.docx
+++ b/word.docx
@@ -4,7 +4,17 @@
   <w:body>
     <w:p>
       <w:r>
-        <w:t>My name is Priyansh singh</w:t>
+        <w:t xml:space="preserve">My name is Priyansh </w:t>
+      </w:r>
+      <w:proofErr w:type="spellStart"/>
+      <w:r>
+        <w:t>singh</w:t>
+      </w:r>
+      <w:proofErr w:type="spellEnd"/>
+    </w:p>
+    <w:p>
+      <w:r>
+        <w:t xml:space="preserve">New branch </w:t>
       </w:r>
     </w:p>
     <w:sectPr>

</xml_diff>